<commit_message>
Atualizando documento word com refinamento dos requisitos
</commit_message>
<xml_diff>
--- a/word/Projeto Morango Completo.docx
+++ b/word/Projeto Morango Completo.docx
@@ -1861,7 +1861,41 @@
           <w:sz w:val="24"/>
           <w:szCs w:val="24"/>
         </w:rPr>
-        <w:t>Monitoramento 24h da horta.</w:t>
+        <w:t xml:space="preserve">Monitoramento 24h da </w:t>
+      </w:r>
+      <w:proofErr w:type="gramStart"/>
+      <w:r>
+        <w:rPr>
+          <w:rFonts w:ascii="Arial" w:eastAsia="Segoe UI" w:hAnsi="Arial" w:cs="Arial"/>
+          <w:sz w:val="24"/>
+          <w:szCs w:val="24"/>
+        </w:rPr>
+        <w:t>horta.</w:t>
+      </w:r>
+      <w:r>
+        <w:rPr>
+          <w:rFonts w:ascii="Arial" w:eastAsia="Segoe UI" w:hAnsi="Arial" w:cs="Arial"/>
+          <w:sz w:val="24"/>
+          <w:szCs w:val="24"/>
+        </w:rPr>
+        <w:t>(</w:t>
+      </w:r>
+      <w:proofErr w:type="gramEnd"/>
+      <w:r>
+        <w:rPr>
+          <w:rFonts w:ascii="Arial" w:eastAsia="Segoe UI" w:hAnsi="Arial" w:cs="Arial"/>
+          <w:sz w:val="24"/>
+          <w:szCs w:val="24"/>
+        </w:rPr>
+        <w:t>5)</w:t>
+      </w:r>
+      <w:r>
+        <w:rPr>
+          <w:rFonts w:ascii="Arial" w:eastAsia="Segoe UI" w:hAnsi="Arial" w:cs="Arial"/>
+          <w:sz w:val="24"/>
+          <w:szCs w:val="24"/>
+        </w:rPr>
+        <w:t xml:space="preserve"> </w:t>
       </w:r>
     </w:p>
     <w:p>
@@ -1884,7 +1918,33 @@
           <w:sz w:val="24"/>
           <w:szCs w:val="24"/>
         </w:rPr>
-        <w:t>Fazer o constante funcionamento</w:t>
+        <w:t xml:space="preserve">Entrada de dados dos </w:t>
+      </w:r>
+      <w:proofErr w:type="gramStart"/>
+      <w:r>
+        <w:rPr>
+          <w:rFonts w:ascii="Arial" w:eastAsia="Segoe UI" w:hAnsi="Arial" w:cs="Arial"/>
+          <w:sz w:val="24"/>
+          <w:szCs w:val="24"/>
+        </w:rPr>
+        <w:t>sensores.</w:t>
+      </w:r>
+      <w:r>
+        <w:rPr>
+          <w:rFonts w:ascii="Arial" w:eastAsia="Segoe UI" w:hAnsi="Arial" w:cs="Arial"/>
+          <w:sz w:val="24"/>
+          <w:szCs w:val="24"/>
+        </w:rPr>
+        <w:t>(</w:t>
+      </w:r>
+      <w:proofErr w:type="gramEnd"/>
+      <w:r>
+        <w:rPr>
+          <w:rFonts w:ascii="Arial" w:eastAsia="Segoe UI" w:hAnsi="Arial" w:cs="Arial"/>
+          <w:sz w:val="24"/>
+          <w:szCs w:val="24"/>
+        </w:rPr>
+        <w:t>3)</w:t>
       </w:r>
     </w:p>
     <w:p>
@@ -1907,7 +1967,33 @@
           <w:sz w:val="24"/>
           <w:szCs w:val="24"/>
         </w:rPr>
-        <w:t>Entrada de dados dos sensores.</w:t>
+        <w:t xml:space="preserve">Coleta de informação dos </w:t>
+      </w:r>
+      <w:proofErr w:type="gramStart"/>
+      <w:r>
+        <w:rPr>
+          <w:rFonts w:ascii="Arial" w:eastAsia="Segoe UI" w:hAnsi="Arial" w:cs="Arial"/>
+          <w:sz w:val="24"/>
+          <w:szCs w:val="24"/>
+        </w:rPr>
+        <w:t>sensores.</w:t>
+      </w:r>
+      <w:r>
+        <w:rPr>
+          <w:rFonts w:ascii="Arial" w:eastAsia="Segoe UI" w:hAnsi="Arial" w:cs="Arial"/>
+          <w:sz w:val="24"/>
+          <w:szCs w:val="24"/>
+        </w:rPr>
+        <w:t>(</w:t>
+      </w:r>
+      <w:proofErr w:type="gramEnd"/>
+      <w:r>
+        <w:rPr>
+          <w:rFonts w:ascii="Arial" w:eastAsia="Segoe UI" w:hAnsi="Arial" w:cs="Arial"/>
+          <w:sz w:val="24"/>
+          <w:szCs w:val="24"/>
+        </w:rPr>
+        <w:t>3)</w:t>
       </w:r>
     </w:p>
     <w:p>
@@ -1919,18 +2005,50 @@
         </w:numPr>
         <w:spacing w:line="240" w:lineRule="auto"/>
         <w:rPr>
+          <w:rFonts w:ascii="Arial" w:hAnsi="Arial" w:cs="Arial"/>
+          <w:sz w:val="24"/>
+          <w:szCs w:val="24"/>
+        </w:rPr>
+      </w:pPr>
+      <w:r>
+        <w:rPr>
           <w:rFonts w:ascii="Arial" w:eastAsia="Segoe UI" w:hAnsi="Arial" w:cs="Arial"/>
           <w:sz w:val="24"/>
           <w:szCs w:val="24"/>
         </w:rPr>
-      </w:pPr>
+        <w:t>Criar um site para inserção de dados do produtor</w:t>
+      </w:r>
       <w:r>
         <w:rPr>
           <w:rFonts w:ascii="Arial" w:eastAsia="Segoe UI" w:hAnsi="Arial" w:cs="Arial"/>
           <w:sz w:val="24"/>
           <w:szCs w:val="24"/>
         </w:rPr>
-        <w:t>Coleta de informação dos sensores.</w:t>
+        <w:t xml:space="preserve"> (</w:t>
+      </w:r>
+      <w:r>
+        <w:rPr>
+          <w:rFonts w:ascii="Arial" w:eastAsia="Segoe UI" w:hAnsi="Arial" w:cs="Arial"/>
+          <w:sz w:val="24"/>
+          <w:szCs w:val="24"/>
+        </w:rPr>
+        <w:t>13</w:t>
+      </w:r>
+      <w:r>
+        <w:rPr>
+          <w:rFonts w:ascii="Arial" w:eastAsia="Segoe UI" w:hAnsi="Arial" w:cs="Arial"/>
+          <w:sz w:val="24"/>
+          <w:szCs w:val="24"/>
+        </w:rPr>
+        <w:t>)</w:t>
+      </w:r>
+      <w:r>
+        <w:rPr>
+          <w:rFonts w:ascii="Arial" w:eastAsia="Segoe UI" w:hAnsi="Arial" w:cs="Arial"/>
+          <w:sz w:val="24"/>
+          <w:szCs w:val="24"/>
+        </w:rPr>
+        <w:t xml:space="preserve"> </w:t>
       </w:r>
     </w:p>
     <w:p>
@@ -1942,26 +2060,130 @@
         </w:numPr>
         <w:spacing w:line="240" w:lineRule="auto"/>
         <w:rPr>
+          <w:rFonts w:ascii="Arial" w:hAnsi="Arial" w:cs="Arial"/>
+          <w:sz w:val="24"/>
+          <w:szCs w:val="24"/>
+        </w:rPr>
+      </w:pPr>
+      <w:r>
+        <w:rPr>
           <w:rFonts w:ascii="Arial" w:eastAsia="Segoe UI" w:hAnsi="Arial" w:cs="Arial"/>
           <w:sz w:val="24"/>
           <w:szCs w:val="24"/>
         </w:rPr>
-      </w:pPr>
+        <w:t xml:space="preserve">Desenvolver dashboard para monitoramento em tempo real dos </w:t>
+      </w:r>
+      <w:proofErr w:type="gramStart"/>
       <w:r>
         <w:rPr>
           <w:rFonts w:ascii="Arial" w:eastAsia="Segoe UI" w:hAnsi="Arial" w:cs="Arial"/>
           <w:sz w:val="24"/>
           <w:szCs w:val="24"/>
         </w:rPr>
-        <w:t>Controlar a umidade e temperatura.</w:t>
+        <w:t>dados</w:t>
+      </w:r>
+      <w:r>
+        <w:rPr>
+          <w:rFonts w:ascii="Arial" w:eastAsia="Segoe UI" w:hAnsi="Arial" w:cs="Arial"/>
+          <w:sz w:val="24"/>
+          <w:szCs w:val="24"/>
+        </w:rPr>
+        <w:t>(</w:t>
+      </w:r>
+      <w:proofErr w:type="gramEnd"/>
+      <w:r>
+        <w:rPr>
+          <w:rFonts w:ascii="Arial" w:eastAsia="Segoe UI" w:hAnsi="Arial" w:cs="Arial"/>
+          <w:sz w:val="24"/>
+          <w:szCs w:val="24"/>
+        </w:rPr>
+        <w:t>13)</w:t>
       </w:r>
     </w:p>
     <w:p>
       <w:pPr>
         <w:pStyle w:val="PargrafodaLista"/>
-        <w:spacing w:line="240" w:lineRule="auto"/>
-        <w:rPr>
-          <w:rFonts w:ascii="Arial" w:eastAsia="Segoe UI" w:hAnsi="Arial" w:cs="Arial"/>
+        <w:numPr>
+          <w:ilvl w:val="0"/>
+          <w:numId w:val="30"/>
+        </w:numPr>
+        <w:rPr>
+          <w:rFonts w:ascii="Arial" w:hAnsi="Arial" w:cs="Arial"/>
+          <w:sz w:val="24"/>
+          <w:szCs w:val="24"/>
+        </w:rPr>
+      </w:pPr>
+      <w:r>
+        <w:rPr>
+          <w:rFonts w:ascii="Arial" w:hAnsi="Arial" w:cs="Arial"/>
+          <w:sz w:val="24"/>
+          <w:szCs w:val="24"/>
+        </w:rPr>
+        <w:t xml:space="preserve">Inserir informações coletadas no banco de </w:t>
+      </w:r>
+      <w:proofErr w:type="gramStart"/>
+      <w:r>
+        <w:rPr>
+          <w:rFonts w:ascii="Arial" w:hAnsi="Arial" w:cs="Arial"/>
+          <w:sz w:val="24"/>
+          <w:szCs w:val="24"/>
+        </w:rPr>
+        <w:t>dados.</w:t>
+      </w:r>
+      <w:r>
+        <w:rPr>
+          <w:rFonts w:ascii="Arial" w:hAnsi="Arial" w:cs="Arial"/>
+          <w:sz w:val="24"/>
+          <w:szCs w:val="24"/>
+        </w:rPr>
+        <w:t>(</w:t>
+      </w:r>
+      <w:proofErr w:type="gramEnd"/>
+      <w:r>
+        <w:rPr>
+          <w:rFonts w:ascii="Arial" w:hAnsi="Arial" w:cs="Arial"/>
+          <w:sz w:val="24"/>
+          <w:szCs w:val="24"/>
+        </w:rPr>
+        <w:t>3)</w:t>
+      </w:r>
+    </w:p>
+    <w:p>
+      <w:pPr>
+        <w:pStyle w:val="PargrafodaLista"/>
+        <w:numPr>
+          <w:ilvl w:val="0"/>
+          <w:numId w:val="30"/>
+        </w:numPr>
+        <w:rPr>
+          <w:rFonts w:ascii="Arial" w:hAnsi="Arial" w:cs="Arial"/>
+          <w:sz w:val="24"/>
+          <w:szCs w:val="24"/>
+        </w:rPr>
+      </w:pPr>
+      <w:r>
+        <w:rPr>
+          <w:rFonts w:ascii="Arial" w:hAnsi="Arial" w:cs="Arial"/>
+          <w:sz w:val="24"/>
+          <w:szCs w:val="24"/>
+        </w:rPr>
+        <w:t>Armazenar informações do banco de dados na nuvem.</w:t>
+      </w:r>
+      <w:r>
+        <w:rPr>
+          <w:rFonts w:ascii="Arial" w:hAnsi="Arial" w:cs="Arial"/>
+          <w:sz w:val="24"/>
+          <w:szCs w:val="24"/>
+        </w:rPr>
+        <w:t xml:space="preserve"> (21)</w:t>
+      </w:r>
+    </w:p>
+    <w:p>
+      <w:pPr>
+        <w:pStyle w:val="PargrafodaLista"/>
+        <w:ind w:left="775"/>
+        <w:rPr>
+          <w:rFonts w:ascii="Arial" w:hAnsi="Arial" w:cs="Arial"/>
           <w:sz w:val="24"/>
           <w:szCs w:val="24"/>
         </w:rPr>
@@ -2003,18 +2225,44 @@
         </w:numPr>
         <w:spacing w:line="240" w:lineRule="auto"/>
         <w:rPr>
-          <w:rFonts w:ascii="Arial" w:hAnsi="Arial" w:cs="Arial"/>
-          <w:sz w:val="24"/>
-          <w:szCs w:val="24"/>
-        </w:rPr>
-      </w:pPr>
-      <w:r>
-        <w:rPr>
           <w:rFonts w:ascii="Arial" w:eastAsia="Segoe UI" w:hAnsi="Arial" w:cs="Arial"/>
           <w:sz w:val="24"/>
           <w:szCs w:val="24"/>
         </w:rPr>
-        <w:t>Inserir informações coletadas no banco de dados.</w:t>
+      </w:pPr>
+      <w:r>
+        <w:rPr>
+          <w:rFonts w:ascii="Arial" w:eastAsia="Segoe UI" w:hAnsi="Arial" w:cs="Arial"/>
+          <w:sz w:val="24"/>
+          <w:szCs w:val="24"/>
+        </w:rPr>
+        <w:t xml:space="preserve">Fazer a </w:t>
+      </w:r>
+      <w:proofErr w:type="gramStart"/>
+      <w:r>
+        <w:rPr>
+          <w:rFonts w:ascii="Arial" w:eastAsia="Segoe UI" w:hAnsi="Arial" w:cs="Arial"/>
+          <w:sz w:val="24"/>
+          <w:szCs w:val="24"/>
+        </w:rPr>
+        <w:t>analise</w:t>
+      </w:r>
+      <w:proofErr w:type="gramEnd"/>
+      <w:r>
+        <w:rPr>
+          <w:rFonts w:ascii="Arial" w:eastAsia="Segoe UI" w:hAnsi="Arial" w:cs="Arial"/>
+          <w:sz w:val="24"/>
+          <w:szCs w:val="24"/>
+        </w:rPr>
+        <w:t xml:space="preserve"> da produção do morango.</w:t>
+      </w:r>
+      <w:r>
+        <w:rPr>
+          <w:rFonts w:ascii="Arial" w:eastAsia="Segoe UI" w:hAnsi="Arial" w:cs="Arial"/>
+          <w:sz w:val="24"/>
+          <w:szCs w:val="24"/>
+        </w:rPr>
+        <w:t xml:space="preserve"> (5)</w:t>
       </w:r>
     </w:p>
     <w:p>
@@ -2037,7 +2285,7 @@
           <w:sz w:val="24"/>
           <w:szCs w:val="24"/>
         </w:rPr>
-        <w:t xml:space="preserve">Fazer a </w:t>
+        <w:t>Criptografar o banco de dados e usar HTTPS no site</w:t>
       </w:r>
       <w:r>
         <w:rPr>
@@ -2045,15 +2293,7 @@
           <w:sz w:val="24"/>
           <w:szCs w:val="24"/>
         </w:rPr>
-        <w:t>logística</w:t>
-      </w:r>
-      <w:r>
-        <w:rPr>
-          <w:rFonts w:ascii="Arial" w:eastAsia="Segoe UI" w:hAnsi="Arial" w:cs="Arial"/>
-          <w:sz w:val="24"/>
-          <w:szCs w:val="24"/>
-        </w:rPr>
-        <w:t xml:space="preserve"> da produção do morango.</w:t>
+        <w:t xml:space="preserve"> (5)</w:t>
       </w:r>
     </w:p>
     <w:p>
@@ -2076,7 +2316,33 @@
           <w:sz w:val="24"/>
           <w:szCs w:val="24"/>
         </w:rPr>
-        <w:t>Identificar a infraestrutura e personalizar a quantidade de sensores.</w:t>
+        <w:t xml:space="preserve">Identificar a infraestrutura e personalizar a quantidade de </w:t>
+      </w:r>
+      <w:proofErr w:type="gramStart"/>
+      <w:r>
+        <w:rPr>
+          <w:rFonts w:ascii="Arial" w:eastAsia="Segoe UI" w:hAnsi="Arial" w:cs="Arial"/>
+          <w:sz w:val="24"/>
+          <w:szCs w:val="24"/>
+        </w:rPr>
+        <w:t>sensores.</w:t>
+      </w:r>
+      <w:r>
+        <w:rPr>
+          <w:rFonts w:ascii="Arial" w:eastAsia="Segoe UI" w:hAnsi="Arial" w:cs="Arial"/>
+          <w:sz w:val="24"/>
+          <w:szCs w:val="24"/>
+        </w:rPr>
+        <w:t>(</w:t>
+      </w:r>
+      <w:proofErr w:type="gramEnd"/>
+      <w:r>
+        <w:rPr>
+          <w:rFonts w:ascii="Arial" w:eastAsia="Segoe UI" w:hAnsi="Arial" w:cs="Arial"/>
+          <w:sz w:val="24"/>
+          <w:szCs w:val="24"/>
+        </w:rPr>
+        <w:t>5)</w:t>
       </w:r>
     </w:p>
     <w:p>
@@ -2120,9 +2386,20 @@
     <w:p>
       <w:pPr>
         <w:pStyle w:val="PargrafodaLista"/>
+        <w:spacing w:line="240" w:lineRule="auto"/>
+        <w:rPr>
+          <w:rFonts w:ascii="Arial" w:hAnsi="Arial" w:cs="Arial"/>
+          <w:sz w:val="24"/>
+          <w:szCs w:val="24"/>
+        </w:rPr>
+      </w:pPr>
+    </w:p>
+    <w:p>
+      <w:pPr>
+        <w:pStyle w:val="PargrafodaLista"/>
         <w:numPr>
           <w:ilvl w:val="0"/>
-          <w:numId w:val="29"/>
+          <w:numId w:val="31"/>
         </w:numPr>
         <w:spacing w:line="240" w:lineRule="auto"/>
         <w:rPr>
@@ -2133,34 +2410,69 @@
       </w:pPr>
       <w:r>
         <w:rPr>
-          <w:rFonts w:ascii="Arial" w:eastAsia="Segoe UI" w:hAnsi="Arial" w:cs="Arial"/>
-          <w:sz w:val="24"/>
-          <w:szCs w:val="24"/>
-        </w:rPr>
-        <w:t>Criar um site para inserção de dados do produtor.</w:t>
+          <w:rFonts w:ascii="Arial" w:hAnsi="Arial" w:cs="Arial"/>
+          <w:sz w:val="24"/>
+          <w:szCs w:val="24"/>
+        </w:rPr>
+        <w:t>Tratamento dos dados</w:t>
+      </w:r>
+      <w:r>
+        <w:rPr>
+          <w:rFonts w:ascii="Arial" w:hAnsi="Arial" w:cs="Arial"/>
+          <w:sz w:val="24"/>
+          <w:szCs w:val="24"/>
+        </w:rPr>
+        <w:t xml:space="preserve"> </w:t>
+      </w:r>
+      <w:r>
+        <w:rPr>
+          <w:rFonts w:ascii="Arial" w:hAnsi="Arial" w:cs="Arial"/>
+          <w:sz w:val="24"/>
+          <w:szCs w:val="24"/>
+        </w:rPr>
+        <w:t>que serão exibidos ao produtor. (</w:t>
+      </w:r>
+      <w:r>
+        <w:rPr>
+          <w:rFonts w:ascii="Arial" w:hAnsi="Arial" w:cs="Arial"/>
+          <w:sz w:val="24"/>
+          <w:szCs w:val="24"/>
+        </w:rPr>
+        <w:t>13</w:t>
+      </w:r>
+      <w:r>
+        <w:rPr>
+          <w:rFonts w:ascii="Arial" w:hAnsi="Arial" w:cs="Arial"/>
+          <w:sz w:val="24"/>
+          <w:szCs w:val="24"/>
+        </w:rPr>
+        <w:t>)</w:t>
       </w:r>
     </w:p>
     <w:p>
       <w:pPr>
         <w:pStyle w:val="PargrafodaLista"/>
+        <w:numPr>
+          <w:ilvl w:val="0"/>
+          <w:numId w:val="31"/>
+        </w:numPr>
         <w:spacing w:line="240" w:lineRule="auto"/>
         <w:rPr>
           <w:rFonts w:ascii="Arial" w:hAnsi="Arial" w:cs="Arial"/>
-          <w:sz w:val="24"/>
-          <w:szCs w:val="24"/>
-        </w:rPr>
-      </w:pPr>
-    </w:p>
-    <w:p>
-      <w:pPr>
-        <w:pStyle w:val="PargrafodaLista"/>
-        <w:spacing w:line="240" w:lineRule="auto"/>
+          <w:color w:val="FF0000"/>
+          <w:sz w:val="24"/>
+          <w:szCs w:val="24"/>
+        </w:rPr>
+      </w:pPr>
+      <w:r>
         <w:rPr>
           <w:rFonts w:ascii="Arial" w:hAnsi="Arial" w:cs="Arial"/>
-          <w:sz w:val="24"/>
-          <w:szCs w:val="24"/>
-        </w:rPr>
-      </w:pPr>
+          <w:color w:val="FF0000"/>
+          <w:sz w:val="24"/>
+          <w:szCs w:val="24"/>
+        </w:rPr>
+        <w:t>Gerenciamento de Estoque</w:t>
+      </w:r>
     </w:p>
     <w:p>
       <w:pPr>
@@ -2175,6 +2487,7 @@
     <w:p>
       <w:pPr>
         <w:spacing w:line="240" w:lineRule="auto"/>
+        <w:jc w:val="center"/>
         <w:rPr>
           <w:rFonts w:ascii="Arial" w:eastAsia="Segoe UI" w:hAnsi="Arial" w:cs="Arial"/>
           <w:sz w:val="28"/>
@@ -2373,7 +2686,6 @@
           <w:b/>
           <w:bCs/>
         </w:rPr>
-        <w:lastRenderedPageBreak/>
         <w:t>Resumo Projeto do Morango</w:t>
       </w:r>
     </w:p>
@@ -2898,7 +3210,6 @@
           <w:sz w:val="56"/>
           <w:szCs w:val="56"/>
         </w:rPr>
-        <w:lastRenderedPageBreak/>
         <w:t>Código e Tabela Banco De Dados</w:t>
       </w:r>
     </w:p>
@@ -3099,7 +3410,6 @@
           <w:sz w:val="56"/>
           <w:szCs w:val="56"/>
         </w:rPr>
-        <w:lastRenderedPageBreak/>
         <w:t>Sensores do</w:t>
       </w:r>
       <w:r>
@@ -3485,7 +3795,6 @@
           <w:sz w:val="32"/>
           <w:szCs w:val="32"/>
         </w:rPr>
-        <w:lastRenderedPageBreak/>
         <w:t>Conectando o sensor DHT11 ao Arduino:</w:t>
       </w:r>
     </w:p>
@@ -4194,7 +4503,6 @@
           <w:sz w:val="24"/>
           <w:szCs w:val="24"/>
         </w:rPr>
-        <w:lastRenderedPageBreak/>
         <w:t>17 a 19*C graus - Amadurecendo.</w:t>
       </w:r>
     </w:p>
@@ -7792,7 +8100,7 @@
   <w:abstractNum w:abstractNumId="31" w15:restartNumberingAfterBreak="0">
     <w:nsid w:val="61FC3CEA"/>
     <w:multiLevelType w:val="hybridMultilevel"/>
-    <w:tmpl w:val="AE1AB234"/>
+    <w:tmpl w:val="005885D4"/>
     <w:lvl w:ilvl="0" w:tplc="04160001">
       <w:start w:val="1"/>
       <w:numFmt w:val="bullet"/>

</xml_diff>